<commit_message>
Added corrections to resume. Performed spelling check.
</commit_message>
<xml_diff>
--- a/src/assets/resume/MVillalobosWorkHistory.docx
+++ b/src/assets/resume/MVillalobosWorkHistory.docx
@@ -29,6 +29,8 @@
               <w:pStyle w:val="SectionTitle"/>
               <w:snapToGrid w:val="0"/>
             </w:pPr>
+            <w:bookmarkStart w:id="0" w:name="_GoBack"/>
+            <w:bookmarkEnd w:id="0"/>
             <w:r>
               <w:t>Objective</w:t>
             </w:r>
@@ -48,13 +50,7 @@
               <w:snapToGrid w:val="0"/>
             </w:pPr>
             <w:r>
-              <w:t xml:space="preserve">Hands-on Software Architect and Software Engineer. Expert Java programmer. Leader within the Software Developer community. Mentor. Experienced with Python and Ruby. Ad Tech expert. Love's Ad </w:t>
-            </w:r>
-            <w:r>
-              <w:t>Tech but</w:t>
-            </w:r>
-            <w:r>
-              <w:t xml:space="preserve"> will work in any industry. Enjoys distributed software systems, network programming, and concurrency programming.</w:t>
+              <w:t>Hands-on Software Architect and Software Engineer. Expert Java programmer. Leader within the Software Developer community. Mentor. Experienced with Python and Ruby. Ad Tech expert. Love's Ad Tech but will work in any industry. Enjoys distributed software systems, network programming, and concurrency programming.</w:t>
             </w:r>
           </w:p>
           <w:p>
@@ -126,13 +122,8 @@
               <w:pStyle w:val="CompanyName"/>
               <w:snapToGrid w:val="0"/>
             </w:pPr>
-            <w:proofErr w:type="spellStart"/>
-            <w:r>
-              <w:t>Gamblit</w:t>
-            </w:r>
-            <w:proofErr w:type="spellEnd"/>
-            <w:r>
-              <w:t xml:space="preserve"> Gaming, LLC</w:t>
+            <w:r>
+              <w:t>Gamblit Gaming, LLC</w:t>
             </w:r>
           </w:p>
           <w:p>
@@ -252,20 +243,10 @@
               </w:rPr>
             </w:pPr>
             <w:r>
-              <w:t xml:space="preserve">Implemented high-performance, low-latency TCP/IP applications with Java 8, NIO and </w:t>
-            </w:r>
-            <w:proofErr w:type="spellStart"/>
-            <w:r>
-              <w:t>Netty</w:t>
-            </w:r>
-            <w:proofErr w:type="spellEnd"/>
-            <w:r>
-              <w:t xml:space="preserve">. I </w:t>
+              <w:t xml:space="preserve">Implemented high-performance, low-latency TCP/IP applications with Java 8, NIO and Netty. I </w:t>
             </w:r>
             <w:r>
               <w:br/>
-            </w:r>
-            <w:r>
               <w:t>designed and implemented our TCP/IP application layer protocols.</w:t>
             </w:r>
           </w:p>
@@ -280,23 +261,7 @@
               <w:br/>
             </w:r>
             <w:r>
-              <w:t xml:space="preserve">used Maven </w:t>
-            </w:r>
-            <w:proofErr w:type="spellStart"/>
-            <w:r>
-              <w:t>Aether</w:t>
-            </w:r>
-            <w:proofErr w:type="spellEnd"/>
-            <w:r>
-              <w:t xml:space="preserve"> and </w:t>
-            </w:r>
-            <w:proofErr w:type="spellStart"/>
-            <w:r>
-              <w:t>JGIt</w:t>
-            </w:r>
-            <w:proofErr w:type="spellEnd"/>
-            <w:r>
-              <w:t xml:space="preserve"> libraries. This essentially was a graphing problem that required a combination of breadth first traversal and depth first traversal.</w:t>
+              <w:t>used Maven Aether and JGIt libraries. This essentially was a graphing problem that required a combination of breadth first traversal and depth first traversal.</w:t>
             </w:r>
           </w:p>
           <w:p>
@@ -316,15 +281,7 @@
               <w:t>l</w:t>
             </w:r>
             <w:r>
-              <w:t xml:space="preserve">ask, </w:t>
-            </w:r>
-            <w:proofErr w:type="spellStart"/>
-            <w:r>
-              <w:t>Authlib</w:t>
-            </w:r>
-            <w:proofErr w:type="spellEnd"/>
-            <w:r>
-              <w:t>, Open LDAP, and SQL Alchemy.</w:t>
+              <w:t>ask, Authlib, Open LDAP, and SQL Alchemy.</w:t>
             </w:r>
           </w:p>
         </w:tc>
@@ -435,22 +392,10 @@
             </w:r>
             <w:r>
               <w:br/>
-            </w:r>
-            <w:r>
-              <w:t xml:space="preserve">remote records and locally persisted 7 million database records and uploaded 3.5 million files that accounted for 73.3 GB in S3. This task used </w:t>
-            </w:r>
-            <w:proofErr w:type="spellStart"/>
-            <w:r>
-              <w:t>JRuby</w:t>
-            </w:r>
-            <w:proofErr w:type="spellEnd"/>
-            <w:r>
-              <w:t xml:space="preserve">, Java threads, Java Concurrency, JDBC batch, </w:t>
+              <w:t xml:space="preserve">remote records and locally persisted 7 million database records and uploaded 3.5 million files that accounted for 73.3 GB in S3. This task used JRuby, Java threads, Java Concurrency, JDBC batch, </w:t>
             </w:r>
             <w:r>
               <w:br/>
-            </w:r>
-            <w:r>
               <w:t>Badger, and AWS.</w:t>
             </w:r>
           </w:p>
@@ -600,15 +545,7 @@
               <w:pStyle w:val="Achievement"/>
             </w:pPr>
             <w:r>
-              <w:t xml:space="preserve">I developed a RESTful distributed file system with </w:t>
-            </w:r>
-            <w:proofErr w:type="spellStart"/>
-            <w:r>
-              <w:t>Netty</w:t>
-            </w:r>
-            <w:proofErr w:type="spellEnd"/>
-            <w:r>
-              <w:t xml:space="preserve"> and Cassandra.</w:t>
+              <w:t>I developed a RESTful distributed file system with Netty and Cassandra.</w:t>
             </w:r>
           </w:p>
           <w:p>
@@ -622,15 +559,7 @@
               <w:br/>
             </w:r>
             <w:r>
-              <w:t xml:space="preserve">the data into a database. This product used Spring Boot, JAX-RS, </w:t>
-            </w:r>
-            <w:proofErr w:type="spellStart"/>
-            <w:r>
-              <w:t>StAX</w:t>
-            </w:r>
-            <w:proofErr w:type="spellEnd"/>
-            <w:r>
-              <w:t>, and JDBC.</w:t>
+              <w:t>the data into a database. This product used Spring Boot, JAX-RS, StAX, and JDBC.</w:t>
             </w:r>
           </w:p>
         </w:tc>
@@ -667,13 +596,8 @@
               <w:pStyle w:val="CompanyName"/>
               <w:snapToGrid w:val="0"/>
             </w:pPr>
-            <w:proofErr w:type="spellStart"/>
-            <w:r>
-              <w:t>SupplyFrame</w:t>
-            </w:r>
-            <w:proofErr w:type="spellEnd"/>
-            <w:r>
-              <w:t xml:space="preserve"> Media</w:t>
+            <w:r>
+              <w:t>SupplyFrame Media</w:t>
             </w:r>
           </w:p>
           <w:p>
@@ -714,15 +638,7 @@
               <w:snapToGrid w:val="0"/>
             </w:pPr>
             <w:r>
-              <w:t xml:space="preserve">I was Lead Developer of </w:t>
-            </w:r>
-            <w:proofErr w:type="spellStart"/>
-            <w:r>
-              <w:t>SupplyFrame</w:t>
-            </w:r>
-            <w:proofErr w:type="spellEnd"/>
-            <w:r>
-              <w:t xml:space="preserve"> Media's flagship aggregate e-commerce platform. This involved leading a small development team. Our team accomplished the following:</w:t>
+              <w:t>I was Lead Developer of SupplyFrame Media's flagship aggregate e-commerce platform. This involved leading a small development team. Our team accomplished the following:</w:t>
             </w:r>
           </w:p>
           <w:p>
@@ -760,15 +676,7 @@
               <w:snapToGrid w:val="0"/>
             </w:pPr>
             <w:r>
-              <w:t xml:space="preserve">I implemented Client Server applications and TCP/IP application layer protocols with NIO, </w:t>
-            </w:r>
-            <w:proofErr w:type="spellStart"/>
-            <w:r>
-              <w:t>Netty</w:t>
-            </w:r>
-            <w:proofErr w:type="spellEnd"/>
-            <w:r>
-              <w:t>, and Protocol Buffers</w:t>
+              <w:t>I implemented Client Server applications and TCP/IP application layer protocols with NIO, Netty, and Protocol Buffers</w:t>
             </w:r>
             <w:r>
               <w:t>.</w:t>
@@ -857,11 +765,9 @@
             <w:r>
               <w:t xml:space="preserve">I assisted in the technology transfer of the Fox Audience Network (FAN) Ad Server following the Rubicon Project's acquisition of FAN. I also lead the development of an "agile" framework for creating </w:t>
             </w:r>
-            <w:proofErr w:type="spellStart"/>
-            <w:r>
-              <w:t>RESTFul</w:t>
-            </w:r>
-            <w:proofErr w:type="spellEnd"/>
+            <w:r>
+              <w:t>RESTful</w:t>
+            </w:r>
             <w:r>
               <w:t xml:space="preserve"> integration services from existing database queries.</w:t>
             </w:r>
@@ -980,15 +886,7 @@
               <w:pStyle w:val="Achievement"/>
             </w:pPr>
             <w:r>
-              <w:t xml:space="preserve">I developed the web services that allowed for the </w:t>
-            </w:r>
-            <w:proofErr w:type="spellStart"/>
-            <w:r>
-              <w:t>MyAds</w:t>
-            </w:r>
-            <w:proofErr w:type="spellEnd"/>
-            <w:r>
-              <w:t xml:space="preserve"> and Publisher Network Portal products to </w:t>
+              <w:t xml:space="preserve">I developed the web services that allowed for the MyAds and Publisher Network Portal products to </w:t>
             </w:r>
             <w:r>
               <w:br/>
@@ -1012,15 +910,7 @@
               <w:br/>
             </w:r>
             <w:r>
-              <w:t xml:space="preserve">Using a combination of DOM, </w:t>
-            </w:r>
-            <w:proofErr w:type="spellStart"/>
-            <w:r>
-              <w:t>StAX</w:t>
-            </w:r>
-            <w:proofErr w:type="spellEnd"/>
-            <w:r>
-              <w:t xml:space="preserve">, and JDBC batch programming, I was able to process 1 GB XML files </w:t>
+              <w:t xml:space="preserve">Using a combination of DOM, StAX, and JDBC batch programming, I was able to process 1 GB XML files </w:t>
             </w:r>
             <w:r>
               <w:br/>
@@ -1131,14 +1021,12 @@
                 <w:i w:val="0"/>
               </w:rPr>
             </w:pPr>
-            <w:proofErr w:type="spellStart"/>
             <w:r>
               <w:rPr>
                 <w:rStyle w:val="CompanyNameChar"/>
               </w:rPr>
               <w:t>Infospace</w:t>
             </w:r>
-            <w:proofErr w:type="spellEnd"/>
             <w:r>
               <w:rPr>
                 <w:i w:val="0"/>
@@ -1168,14 +1056,12 @@
             <w:r>
               <w:tab/>
             </w:r>
-            <w:proofErr w:type="spellStart"/>
             <w:r>
               <w:rPr>
                 <w:rStyle w:val="TitleDivisionCharChar"/>
               </w:rPr>
               <w:t>MoViSo</w:t>
             </w:r>
-            <w:proofErr w:type="spellEnd"/>
           </w:p>
           <w:p>
             <w:pPr>
@@ -1197,15 +1083,7 @@
           <w:p/>
           <w:p>
             <w:r>
-              <w:t xml:space="preserve">I was on a medium sized team that developed a media purchasing and delivery platform for mobile phones. I implemented the user provisioning system that allowed users to share content on T-Mobile's </w:t>
-            </w:r>
-            <w:proofErr w:type="spellStart"/>
-            <w:r>
-              <w:t>MyFaves</w:t>
-            </w:r>
-            <w:proofErr w:type="spellEnd"/>
-            <w:r>
-              <w:t xml:space="preserve"> product. This product used Java, Servlet, Struts, and JDO.</w:t>
+              <w:t>I was on a medium sized team that developed a media purchasing and delivery platform for mobile phones. I implemented the user provisioning system that allowed users to share content on T-Mobile's MyFaves product. This product used Java, Servlet, Struts, and JDO.</w:t>
             </w:r>
           </w:p>
         </w:tc>
@@ -1422,12 +1300,8 @@
             </w:r>
             <w:r>
               <w:tab/>
-            </w:r>
-            <w:proofErr w:type="spellStart"/>
-            <w:r>
               <w:t>Infonet</w:t>
             </w:r>
-            <w:proofErr w:type="spellEnd"/>
           </w:p>
           <w:p>
             <w:pPr>
@@ -1449,23 +1323,7 @@
           <w:p/>
           <w:p>
             <w:r>
-              <w:t xml:space="preserve">I lead the adoption of open-source software and the Java Platform. I lead the development of distributed software systems that used </w:t>
-            </w:r>
-            <w:proofErr w:type="spellStart"/>
-            <w:r>
-              <w:t>JBoss</w:t>
-            </w:r>
-            <w:proofErr w:type="spellEnd"/>
-            <w:r>
-              <w:t xml:space="preserve"> J2EE Application Server, EJB, JSF, </w:t>
-            </w:r>
-            <w:proofErr w:type="spellStart"/>
-            <w:r>
-              <w:t>MySql</w:t>
-            </w:r>
-            <w:proofErr w:type="spellEnd"/>
-            <w:r>
-              <w:t>, Linux, CVS, and ANT.</w:t>
+              <w:t>I lead the adoption of open-source software and the Java Platform. I lead the development of distributed software systems that used JBoss J2EE Application Server, EJB, JSF, MySql, Linux, CVS, and ANT.</w:t>
             </w:r>
           </w:p>
         </w:tc>
@@ -1668,13 +1526,8 @@
               <w:snapToGrid w:val="0"/>
             </w:pPr>
             <w:r>
-              <w:t xml:space="preserve">Gauss </w:t>
-            </w:r>
-            <w:proofErr w:type="spellStart"/>
-            <w:r>
-              <w:t>Interprise</w:t>
-            </w:r>
-            <w:proofErr w:type="spellEnd"/>
+              <w:t>Gauss Interprise</w:t>
+            </w:r>
           </w:p>
           <w:p>
             <w:pPr>
@@ -2236,15 +2089,7 @@
               <w:snapToGrid w:val="0"/>
             </w:pPr>
             <w:r>
-              <w:t xml:space="preserve">Web Services, REST, SOAP, </w:t>
-            </w:r>
-            <w:proofErr w:type="spellStart"/>
-            <w:r>
-              <w:t>Oauth</w:t>
-            </w:r>
-            <w:proofErr w:type="spellEnd"/>
-            <w:r>
-              <w:t xml:space="preserve"> 2, </w:t>
+              <w:t xml:space="preserve">Web Services, REST, SOAP, Oauth 2, </w:t>
             </w:r>
             <w:r>
               <w:t xml:space="preserve">and </w:t>
@@ -2292,15 +2137,7 @@
               <w:snapToGrid w:val="0"/>
             </w:pPr>
             <w:r>
-              <w:t xml:space="preserve">Network Programming, Socket Programming, NIO, </w:t>
-            </w:r>
-            <w:proofErr w:type="spellStart"/>
-            <w:r>
-              <w:t>Netty</w:t>
-            </w:r>
-            <w:proofErr w:type="spellEnd"/>
-            <w:r>
-              <w:t>, and Protocol Buffers.</w:t>
+              <w:t>Network Programming, Socket Programming, NIO, Netty, and Protocol Buffers.</w:t>
             </w:r>
           </w:p>
           <w:p>
@@ -2315,15 +2152,7 @@
               <w:snapToGrid w:val="0"/>
             </w:pPr>
             <w:r>
-              <w:t xml:space="preserve">RDBMS, PostgreSQL, Oracle, DB2, Microsoft SQL Server, </w:t>
-            </w:r>
-            <w:proofErr w:type="spellStart"/>
-            <w:r>
-              <w:t>MySql</w:t>
-            </w:r>
-            <w:proofErr w:type="spellEnd"/>
-            <w:r>
-              <w:t xml:space="preserve">, SQLite, H2, </w:t>
+              <w:t xml:space="preserve">RDBMS, PostgreSQL, Oracle, DB2, Microsoft SQL Server, MySql, SQLite, H2, </w:t>
             </w:r>
             <w:r>
               <w:t xml:space="preserve">and </w:t>
@@ -2377,15 +2206,7 @@
               <w:t xml:space="preserve">and </w:t>
             </w:r>
             <w:r>
-              <w:t xml:space="preserve">Java </w:t>
-            </w:r>
-            <w:proofErr w:type="spellStart"/>
-            <w:r>
-              <w:t>Util</w:t>
-            </w:r>
-            <w:proofErr w:type="spellEnd"/>
-            <w:r>
-              <w:t xml:space="preserve"> Concurrent</w:t>
+              <w:t>Java Util Concurrent</w:t>
             </w:r>
             <w:r>
               <w:t>.</w:t>
@@ -2439,37 +2260,13 @@
               <w:snapToGrid w:val="0"/>
             </w:pPr>
             <w:r>
-              <w:t xml:space="preserve">Python, Flask, SQL Alchemy, </w:t>
-            </w:r>
-            <w:proofErr w:type="spellStart"/>
-            <w:r>
-              <w:t>Authlib</w:t>
-            </w:r>
-            <w:proofErr w:type="spellEnd"/>
-            <w:r>
-              <w:t xml:space="preserve">, </w:t>
-            </w:r>
-            <w:proofErr w:type="spellStart"/>
-            <w:r>
-              <w:t>PyEnv</w:t>
-            </w:r>
-            <w:proofErr w:type="spellEnd"/>
-            <w:r>
-              <w:t xml:space="preserve">, </w:t>
+              <w:t xml:space="preserve">Python, Flask, SQL Alchemy, Authlib, PyEnv, </w:t>
             </w:r>
             <w:r>
               <w:t xml:space="preserve">and </w:t>
             </w:r>
             <w:r>
-              <w:t xml:space="preserve">Virtual </w:t>
-            </w:r>
-            <w:proofErr w:type="spellStart"/>
-            <w:r>
-              <w:t>Env</w:t>
-            </w:r>
-            <w:proofErr w:type="spellEnd"/>
-            <w:r>
-              <w:t>.</w:t>
+              <w:t>Virtual Env.</w:t>
             </w:r>
           </w:p>
           <w:p>
@@ -2484,15 +2281,7 @@
               <w:snapToGrid w:val="0"/>
             </w:pPr>
             <w:r>
-              <w:t xml:space="preserve">Ruby, </w:t>
-            </w:r>
-            <w:proofErr w:type="spellStart"/>
-            <w:r>
-              <w:t>JRuby</w:t>
-            </w:r>
-            <w:proofErr w:type="spellEnd"/>
-            <w:r>
-              <w:t>, and Ruby on Rails.</w:t>
+              <w:t>Ruby, JRuby, and Ruby on Rails.</w:t>
             </w:r>
           </w:p>
           <w:p>
@@ -2512,13 +2301,8 @@
             <w:r>
               <w:t xml:space="preserve">and </w:t>
             </w:r>
-            <w:proofErr w:type="spellStart"/>
-            <w:r>
-              <w:t>JQuery</w:t>
-            </w:r>
-            <w:proofErr w:type="spellEnd"/>
-            <w:r>
-              <w:t>.</w:t>
+            <w:r>
+              <w:t>JQuery.</w:t>
             </w:r>
           </w:p>
           <w:p>
@@ -2554,15 +2338,7 @@
               <w:snapToGrid w:val="0"/>
             </w:pPr>
             <w:r>
-              <w:t xml:space="preserve">Linux, Open LDAP, Bash, </w:t>
-            </w:r>
-            <w:proofErr w:type="spellStart"/>
-            <w:r>
-              <w:t>Awk</w:t>
-            </w:r>
-            <w:proofErr w:type="spellEnd"/>
-            <w:r>
-              <w:t>, and sometimes PERL.</w:t>
+              <w:t>Linux, Open LDAP, Bash, Awk, and sometimes PERL.</w:t>
             </w:r>
           </w:p>
           <w:p>
@@ -2755,11 +2531,9 @@
             <w:r>
               <w:t xml:space="preserve">Software Developer community leader. I </w:t>
             </w:r>
-            <w:proofErr w:type="spellStart"/>
-            <w:r>
-              <w:t>maanged</w:t>
-            </w:r>
-            <w:proofErr w:type="spellEnd"/>
+            <w:r>
+              <w:t>managed</w:t>
+            </w:r>
             <w:r>
               <w:t xml:space="preserve"> the Los Angeles Java User's Group since 2004. This involves organizing meetings, choosing relevant technical topics, finding presenters, assuring that we have a meeting location, hosting and moderating the meeting, promoting relationships between attendees and recruiters, and maintaining the website.</w:t>
             </w:r>
@@ -2799,8 +2573,6 @@
             <w:pPr>
               <w:pStyle w:val="Achievement"/>
             </w:pPr>
-            <w:bookmarkStart w:id="0" w:name="_GoBack"/>
-            <w:bookmarkEnd w:id="0"/>
             <w:r>
               <w:t>Recognizing the Common Pitfalls in Java Concurrency Programming</w:t>
             </w:r>
@@ -2842,34 +2614,16 @@
               <w:pStyle w:val="Achievement"/>
             </w:pPr>
             <w:r>
-              <w:t xml:space="preserve">Get there Faster with </w:t>
-            </w:r>
-            <w:proofErr w:type="spellStart"/>
-            <w:r>
-              <w:t>JRuby</w:t>
-            </w:r>
-            <w:proofErr w:type="spellEnd"/>
-            <w:r>
-              <w:t xml:space="preserve"> and </w:t>
-            </w:r>
-            <w:proofErr w:type="spellStart"/>
-            <w:r>
-              <w:t>JRuby</w:t>
-            </w:r>
-            <w:proofErr w:type="spellEnd"/>
-            <w:r>
-              <w:t xml:space="preserve"> on Rails</w:t>
+              <w:t>Get there Faster with JRuby and JRuby on Rails</w:t>
             </w:r>
           </w:p>
           <w:p>
             <w:pPr>
               <w:pStyle w:val="Achievement"/>
             </w:pPr>
-            <w:proofErr w:type="spellStart"/>
-            <w:r>
-              <w:t>RESTFul</w:t>
-            </w:r>
-            <w:proofErr w:type="spellEnd"/>
+            <w:r>
+              <w:t>RESTful</w:t>
+            </w:r>
             <w:r>
               <w:t xml:space="preserve"> JSON Web Services with Jersey &amp; Jackson</w:t>
             </w:r>
@@ -2961,27 +2715,14 @@
     <w:r>
       <w:t xml:space="preserve"> of </w:t>
     </w:r>
-    <w:r>
-      <w:fldChar w:fldCharType="begin"/>
-    </w:r>
-    <w:r>
-      <w:instrText xml:space="preserve"> NUMPAGES \*Arabic </w:instrText>
-    </w:r>
-    <w:r>
-      <w:fldChar w:fldCharType="separate"/>
-    </w:r>
-    <w:r>
-      <w:rPr>
-        <w:noProof/>
-      </w:rPr>
-      <w:t>4</w:t>
-    </w:r>
-    <w:r>
-      <w:rPr>
-        <w:noProof/>
-      </w:rPr>
-      <w:fldChar w:fldCharType="end"/>
-    </w:r>
+    <w:fldSimple w:instr=" NUMPAGES \*Arabic ">
+      <w:r>
+        <w:rPr>
+          <w:noProof/>
+        </w:rPr>
+        <w:t>4</w:t>
+      </w:r>
+    </w:fldSimple>
   </w:p>
   <w:p/>
 </w:ftr>
@@ -3072,14 +2813,12 @@
             </w:rPr>
             <w:t xml:space="preserve"> </w:t>
           </w:r>
-          <w:proofErr w:type="spellStart"/>
           <w:r>
             <w:rPr>
               <w:lang w:val="pt-BR"/>
             </w:rPr>
             <w:t>Villalobos</w:t>
           </w:r>
-          <w:proofErr w:type="spellEnd"/>
         </w:p>
       </w:tc>
       <w:tc>
@@ -3170,7 +2909,7 @@
                       </a:ln>
                       <a:extLst>
                         <a:ext uri="{91240B29-F687-4f45-9708-019B960494DF}">
-                          <a14:hiddenLine xmlns:a14="http://schemas.microsoft.com/office/drawing/2010/main" xmlns:w="http://schemas.openxmlformats.org/wordprocessingml/2006/main" xmlns:w10="urn:schemas-microsoft-com:office:word" xmlns:v="urn:schemas-microsoft-com:vml" xmlns:o="urn:schemas-microsoft-com:office:office" xmlns:mv="urn:schemas-microsoft-com:mac:vml" xmlns:mo="http://schemas.microsoft.com/office/mac/office/2008/main" xmlns="" w="9525">
+                          <a14:hiddenLine xmlns="" xmlns:mo="http://schemas.microsoft.com/office/mac/office/2008/main" xmlns:mv="urn:schemas-microsoft-com:mac:vml" xmlns:o="urn:schemas-microsoft-com:office:office" xmlns:v="urn:schemas-microsoft-com:vml" xmlns:w10="urn:schemas-microsoft-com:office:word" xmlns:w="http://schemas.openxmlformats.org/wordprocessingml/2006/main" xmlns:a14="http://schemas.microsoft.com/office/drawing/2010/main" w="9525">
                             <a:solidFill>
                               <a:srgbClr val="000000"/>
                             </a:solidFill>
@@ -5138,10 +4877,6 @@
     <w:lsdException w:name="Book Title" w:uiPriority="33" w:qFormat="1"/>
     <w:lsdException w:name="Bibliography" w:semiHidden="1" w:uiPriority="37" w:unhideWhenUsed="1"/>
     <w:lsdException w:name="TOC Heading" w:semiHidden="1" w:uiPriority="39" w:unhideWhenUsed="1" w:qFormat="1"/>
-    <w:lsdException w:name="Grid Table Light" w:semiHidden="1" w:unhideWhenUsed="1"/>
-    <w:lsdException w:name="Grid Table 1 Light" w:semiHidden="1" w:unhideWhenUsed="1"/>
-    <w:lsdException w:name="Grid Table 2" w:semiHidden="1" w:unhideWhenUsed="1"/>
-    <w:lsdException w:name="Grid Table 3" w:semiHidden="1" w:unhideWhenUsed="1"/>
     <w:lsdException w:name="Grid Table 4" w:uiPriority="49"/>
     <w:lsdException w:name="Grid Table 5 Dark" w:uiPriority="50"/>
     <w:lsdException w:name="Grid Table 6 Colorful" w:uiPriority="51"/>
@@ -5382,6 +5117,7 @@
   <w:style w:type="character" w:default="1" w:styleId="DefaultParagraphFont">
     <w:name w:val="Default Paragraph Font"/>
     <w:uiPriority w:val="1"/>
+    <w:semiHidden/>
     <w:unhideWhenUsed/>
   </w:style>
   <w:style w:type="table" w:default="1" w:styleId="TableNormal">
@@ -6187,7 +5923,7 @@
 </file>
 
 <file path=customXml/itemProps1.xml><?xml version="1.0" encoding="utf-8"?>
-<ds:datastoreItem xmlns:ds="http://schemas.openxmlformats.org/officeDocument/2006/customXml" ds:itemID="{A5B0A7CA-9869-A64A-85BB-32720BC97EBA}">
+<ds:datastoreItem xmlns:ds="http://schemas.openxmlformats.org/officeDocument/2006/customXml" ds:itemID="{01D26FE0-87ED-024B-8AFC-A8ED1520F98C}">
   <ds:schemaRefs>
     <ds:schemaRef ds:uri="http://schemas.openxmlformats.org/officeDocument/2006/bibliography"/>
   </ds:schemaRefs>

</xml_diff>

<commit_message>
Updated resume with pipeline terminology.
</commit_message>
<xml_diff>
--- a/src/assets/resume/MVillalobosWorkHistory.docx
+++ b/src/assets/resume/MVillalobosWorkHistory.docx
@@ -366,8 +366,6 @@
             <w:r>
               <w:t xml:space="preserve">the </w:t>
             </w:r>
-            <w:bookmarkStart w:id="0" w:name="_GoBack"/>
-            <w:bookmarkEnd w:id="0"/>
             <w:r>
               <w:t>architecture to pivot from a single Ruby on Rails application that provides subscription and shipping services towards a distributed system. This includes surveying the key components in the system, accounting for performance and scalability problems, and recommending technical solutions. My role was software architecture, hands-on development, mentoring, and technical leadership</w:t>
             </w:r>
@@ -392,20 +390,27 @@
           <w:p>
             <w:pPr>
               <w:pStyle w:val="Achievement"/>
-              <w:rPr>
-                <w:lang w:eastAsia="zh-CN"/>
-              </w:rPr>
-            </w:pPr>
-            <w:r>
-              <w:t xml:space="preserve">I developed high-performance multi-threaded ETL data extraction script that introspected 900,000 </w:t>
+            </w:pPr>
+            <w:r>
+              <w:t>I developed high-performance multi-threaded ETL data-pipeline that transferred 900,000 records</w:t>
+            </w:r>
+            <w:r>
+              <w:t xml:space="preserve">, </w:t>
+            </w:r>
+            <w:r>
+              <w:t>persisted 7 million database records</w:t>
+            </w:r>
+            <w:r>
+              <w:t>,</w:t>
+            </w:r>
+            <w:r>
+              <w:t xml:space="preserve"> and uploaded 3.5 million files that accounted for 73.3 GB in S3. </w:t>
             </w:r>
             <w:r>
               <w:br/>
-              <w:t xml:space="preserve">remote records and locally persisted 7 million database records and uploaded 3.5 million files that accounted for 73.3 GB in S3. This task used JRuby, Java threads, Java Concurrency, JDBC batch, </w:t>
-            </w:r>
-            <w:r>
-              <w:br/>
-              <w:t>Badger, and AWS.</w:t>
+            </w:r>
+            <w:r>
+              <w:t>This task used JRuby, Java threads, Java Concurrency, JDBC batch, Badger, and AWS.</w:t>
             </w:r>
           </w:p>
           <w:p>
@@ -562,13 +567,13 @@
               <w:pStyle w:val="Achievement"/>
             </w:pPr>
             <w:r>
-              <w:t xml:space="preserve">I developed high-performing data-pipeline services that can accept GB sized XML payloads and batch </w:t>
+              <w:t xml:space="preserve">I developed high-performing data-pipelines that transferred GB order sized XML payloads and </w:t>
             </w:r>
             <w:r>
               <w:br/>
             </w:r>
             <w:r>
-              <w:t>the data into a database. This product used Spring Boot, JAX-RS, StAX, and JDBC.</w:t>
+              <w:t>batched the information into a database. This product used Spring Boot, JAX-RS, StAX, and JDBC.</w:t>
             </w:r>
           </w:p>
         </w:tc>
@@ -867,14 +872,16 @@
               <w:pStyle w:val="Achievement"/>
             </w:pPr>
             <w:r>
-              <w:t xml:space="preserve">I lead the development of a robust mission-critical high-performance extract-driven data-import </w:t>
+              <w:t xml:space="preserve">I lead the development of a robust mission-critical high-performance data-pipeline responsible for aggregating all display ad impressions. Using concurrency programming and database batch </w:t>
             </w:r>
             <w:r>
               <w:br/>
             </w:r>
             <w:r>
-              <w:t>process responsible for aggregating all display ad impressions. Using concurrency programming and database batch programming techniques I was able to achieve approximately 2000 transactions per second.</w:t>
-            </w:r>
+              <w:t>programming techniques I was able to achieve approximately 2000 transactions per second.</w:t>
+            </w:r>
+            <w:bookmarkStart w:id="0" w:name="_GoBack"/>
+            <w:bookmarkEnd w:id="0"/>
           </w:p>
           <w:p>
             <w:pPr>
@@ -2962,7 +2969,7 @@
                       </a:ln>
                       <a:extLst>
                         <a:ext uri="{91240B29-F687-4f45-9708-019B960494DF}">
-                          <a14:hiddenLine xmlns:a14="http://schemas.microsoft.com/office/drawing/2010/main" xmlns:w="http://schemas.openxmlformats.org/wordprocessingml/2006/main" xmlns:w10="urn:schemas-microsoft-com:office:word" xmlns:v="urn:schemas-microsoft-com:vml" xmlns:o="urn:schemas-microsoft-com:office:office" xmlns:mv="urn:schemas-microsoft-com:mac:vml" xmlns:mo="http://schemas.microsoft.com/office/mac/office/2008/main" xmlns="" w="9525">
+                          <a14:hiddenLine xmlns="" xmlns:mo="http://schemas.microsoft.com/office/mac/office/2008/main" xmlns:mv="urn:schemas-microsoft-com:mac:vml" xmlns:o="urn:schemas-microsoft-com:office:office" xmlns:v="urn:schemas-microsoft-com:vml" xmlns:w10="urn:schemas-microsoft-com:office:word" xmlns:w="http://schemas.openxmlformats.org/wordprocessingml/2006/main" xmlns:a14="http://schemas.microsoft.com/office/drawing/2010/main" w="9525">
                             <a:solidFill>
                               <a:srgbClr val="000000"/>
                             </a:solidFill>
@@ -5170,7 +5177,6 @@
   <w:style w:type="character" w:default="1" w:styleId="DefaultParagraphFont">
     <w:name w:val="Default Paragraph Font"/>
     <w:uiPriority w:val="1"/>
-    <w:semiHidden/>
     <w:unhideWhenUsed/>
   </w:style>
   <w:style w:type="table" w:default="1" w:styleId="TableNormal">
@@ -5976,7 +5982,7 @@
 </file>
 
 <file path=customXml/itemProps1.xml><?xml version="1.0" encoding="utf-8"?>
-<ds:datastoreItem xmlns:ds="http://schemas.openxmlformats.org/officeDocument/2006/customXml" ds:itemID="{F2B93EAC-E286-B349-B164-55F5027AEDFB}">
+<ds:datastoreItem xmlns:ds="http://schemas.openxmlformats.org/officeDocument/2006/customXml" ds:itemID="{4969560E-432D-1F48-9F19-20E1A6F3117E}">
   <ds:schemaRefs>
     <ds:schemaRef ds:uri="http://schemas.openxmlformats.org/officeDocument/2006/bibliography"/>
   </ds:schemaRefs>

</xml_diff>

<commit_message>
Fixed resume wording to say 'only academic research papers as reference.'
</commit_message>
<xml_diff>
--- a/src/assets/resume/MVillalobosWorkHistory.docx
+++ b/src/assets/resume/MVillalobosWorkHistory.docx
@@ -224,7 +224,18 @@
               <w:t>Statistical models</w:t>
             </w:r>
             <w:r>
-              <w:t xml:space="preserve"> were designed with only academic papers as re</w:t>
+              <w:t xml:space="preserve"> were designed with only academic </w:t>
+            </w:r>
+            <w:r>
+              <w:t xml:space="preserve">research </w:t>
+            </w:r>
+            <w:r>
+              <w:t>papers</w:t>
+            </w:r>
+            <w:bookmarkStart w:id="0" w:name="_GoBack"/>
+            <w:bookmarkEnd w:id="0"/>
+            <w:r>
+              <w:t xml:space="preserve"> as re</w:t>
             </w:r>
             <w:r>
               <w:t>ference</w:t>
@@ -880,8 +891,6 @@
             <w:r>
               <w:t>programming techniques I was able to achieve approximately 2000 transactions per second.</w:t>
             </w:r>
-            <w:bookmarkStart w:id="0" w:name="_GoBack"/>
-            <w:bookmarkEnd w:id="0"/>
           </w:p>
           <w:p>
             <w:pPr>
@@ -2969,7 +2978,7 @@
                       </a:ln>
                       <a:extLst>
                         <a:ext uri="{91240B29-F687-4f45-9708-019B960494DF}">
-                          <a14:hiddenLine xmlns="" xmlns:mo="http://schemas.microsoft.com/office/mac/office/2008/main" xmlns:mv="urn:schemas-microsoft-com:mac:vml" xmlns:o="urn:schemas-microsoft-com:office:office" xmlns:v="urn:schemas-microsoft-com:vml" xmlns:w10="urn:schemas-microsoft-com:office:word" xmlns:w="http://schemas.openxmlformats.org/wordprocessingml/2006/main" xmlns:a14="http://schemas.microsoft.com/office/drawing/2010/main" w="9525">
+                          <a14:hiddenLine xmlns:a14="http://schemas.microsoft.com/office/drawing/2010/main" xmlns:w="http://schemas.openxmlformats.org/wordprocessingml/2006/main" xmlns:w10="urn:schemas-microsoft-com:office:word" xmlns:v="urn:schemas-microsoft-com:vml" xmlns:o="urn:schemas-microsoft-com:office:office" xmlns:mv="urn:schemas-microsoft-com:mac:vml" xmlns:mo="http://schemas.microsoft.com/office/mac/office/2008/main" xmlns="" w="9525">
                             <a:solidFill>
                               <a:srgbClr val="000000"/>
                             </a:solidFill>
@@ -5177,6 +5186,7 @@
   <w:style w:type="character" w:default="1" w:styleId="DefaultParagraphFont">
     <w:name w:val="Default Paragraph Font"/>
     <w:uiPriority w:val="1"/>
+    <w:semiHidden/>
     <w:unhideWhenUsed/>
   </w:style>
   <w:style w:type="table" w:default="1" w:styleId="TableNormal">
@@ -5982,7 +5992,7 @@
 </file>
 
 <file path=customXml/itemProps1.xml><?xml version="1.0" encoding="utf-8"?>
-<ds:datastoreItem xmlns:ds="http://schemas.openxmlformats.org/officeDocument/2006/customXml" ds:itemID="{4969560E-432D-1F48-9F19-20E1A6F3117E}">
+<ds:datastoreItem xmlns:ds="http://schemas.openxmlformats.org/officeDocument/2006/customXml" ds:itemID="{50DC1F54-249F-A44F-A6DD-AFBC4E2B7C71}">
   <ds:schemaRefs>
     <ds:schemaRef ds:uri="http://schemas.openxmlformats.org/officeDocument/2006/bibliography"/>
   </ds:schemaRefs>

</xml_diff>